<commit_message>
actualiza script para armar la BD
</commit_message>
<xml_diff>
--- a/DocumentoDeArquitectura.docx
+++ b/DocumentoDeArquitectura.docx
@@ -8,6 +8,7 @@
           <w:rFonts w:asciiTheme="majorHAnsi" w:eastAsiaTheme="majorEastAsia" w:hAnsiTheme="majorHAnsi" w:cstheme="majorBidi"/>
           <w:sz w:val="72"/>
           <w:szCs w:val="72"/>
+          <w:lang w:val="es-AR" w:eastAsia="en-US"/>
         </w:rPr>
         <w:id w:val="-1164700992"/>
         <w:docPartObj>
@@ -20,7 +21,6 @@
           <w:rFonts w:asciiTheme="minorHAnsi" w:eastAsiaTheme="minorHAnsi" w:hAnsiTheme="minorHAnsi" w:cstheme="minorBidi"/>
           <w:sz w:val="22"/>
           <w:szCs w:val="22"/>
-          <w:lang w:val="es-AR" w:eastAsia="en-US"/>
         </w:rPr>
       </w:sdtEndPr>
       <w:sdtContent>
@@ -41,7 +41,7 @@
             <mc:AlternateContent>
               <mc:Choice Requires="wps">
                 <w:drawing>
-                  <wp:anchor distT="0" distB="0" distL="114300" distR="114300" simplePos="0" relativeHeight="251662336" behindDoc="0" locked="0" layoutInCell="0" allowOverlap="1" wp14:anchorId="1B0BAF43" wp14:editId="2A4F5DDB">
+                  <wp:anchor distT="0" distB="0" distL="114300" distR="114300" simplePos="0" relativeHeight="251662336" behindDoc="0" locked="0" layoutInCell="0" allowOverlap="1" wp14:anchorId="0B8E0E3E" wp14:editId="63C51AAA">
                     <wp:simplePos x="0" y="0"/>
                     <wp:positionH relativeFrom="page">
                       <wp:align>center</wp:align>
@@ -114,7 +114,7 @@
             <mc:AlternateContent>
               <mc:Choice Requires="wps">
                 <w:drawing>
-                  <wp:anchor distT="0" distB="0" distL="114300" distR="114300" simplePos="0" relativeHeight="251665408" behindDoc="0" locked="0" layoutInCell="0" allowOverlap="1" wp14:anchorId="41D05D18" wp14:editId="719046F2">
+                  <wp:anchor distT="0" distB="0" distL="114300" distR="114300" simplePos="0" relativeHeight="251665408" behindDoc="0" locked="0" layoutInCell="0" allowOverlap="1" wp14:anchorId="1B9CEA2A" wp14:editId="6DD01124">
                     <wp:simplePos x="0" y="0"/>
                     <wp:positionH relativeFrom="leftMargin">
                       <wp:align>center</wp:align>
@@ -187,7 +187,7 @@
             <mc:AlternateContent>
               <mc:Choice Requires="wps">
                 <w:drawing>
-                  <wp:anchor distT="0" distB="0" distL="114300" distR="114300" simplePos="0" relativeHeight="251664384" behindDoc="0" locked="0" layoutInCell="0" allowOverlap="1" wp14:anchorId="46FE9AF7" wp14:editId="308BC289">
+                  <wp:anchor distT="0" distB="0" distL="114300" distR="114300" simplePos="0" relativeHeight="251664384" behindDoc="0" locked="0" layoutInCell="0" allowOverlap="1" wp14:anchorId="622E81A5" wp14:editId="2D30829D">
                     <wp:simplePos x="0" y="0"/>
                     <wp:positionH relativeFrom="rightMargin">
                       <wp:align>center</wp:align>
@@ -260,7 +260,7 @@
             <mc:AlternateContent>
               <mc:Choice Requires="wps">
                 <w:drawing>
-                  <wp:anchor distT="0" distB="0" distL="114300" distR="114300" simplePos="0" relativeHeight="251663360" behindDoc="0" locked="0" layoutInCell="0" allowOverlap="1" wp14:anchorId="7CB2BC36" wp14:editId="6FEB5787">
+                  <wp:anchor distT="0" distB="0" distL="114300" distR="114300" simplePos="0" relativeHeight="251663360" behindDoc="0" locked="0" layoutInCell="0" allowOverlap="1" wp14:anchorId="390F9B8D" wp14:editId="26CF33E3">
                     <wp:simplePos x="0" y="0"/>
                     <wp:positionH relativeFrom="page">
                       <wp:align>center</wp:align>
@@ -401,6 +401,15 @@
                 </w:rPr>
                 <w:t xml:space="preserve">Programación Aplicaciones Visuales </w:t>
               </w:r>
+              <w:r>
+                <w:rPr>
+                  <w:rFonts w:asciiTheme="majorHAnsi" w:eastAsiaTheme="majorEastAsia" w:hAnsiTheme="majorHAnsi" w:cstheme="majorBidi"/>
+                  <w:sz w:val="36"/>
+                  <w:szCs w:val="36"/>
+                  <w:lang w:val="es-AR"/>
+                </w:rPr>
+                <w:t>1</w:t>
+              </w:r>
             </w:p>
           </w:sdtContent>
         </w:sdt>
@@ -429,47 +438,8 @@
         <w:sdt>
           <w:sdtPr>
             <w:rPr>
-              <w:lang w:val="es-AR"/>
-            </w:rPr>
-            <w:alias w:val="Date"/>
-            <w:id w:val="14700083"/>
-            <w:placeholder>
-              <w:docPart w:val="C2F91A517CA34D1987F9F106C0ACC1C7"/>
-            </w:placeholder>
-            <w:dataBinding w:prefixMappings="xmlns:ns0='http://schemas.microsoft.com/office/2006/coverPageProps'" w:xpath="/ns0:CoverPageProperties[1]/ns0:PublishDate[1]" w:storeItemID="{55AF091B-3C7A-41E3-B477-F2FDAA23CFDA}"/>
-            <w:date w:fullDate="2016-11-08T00:00:00Z">
-              <w:dateFormat w:val="M/d/yyyy"/>
-              <w:lid w:val="en-US"/>
-              <w:storeMappedDataAs w:val="dateTime"/>
-              <w:calendar w:val="gregorian"/>
-            </w:date>
-          </w:sdtPr>
-          <w:sdtContent>
-            <w:p>
-              <w:pPr>
-                <w:pStyle w:val="NoSpacing"/>
-                <w:rPr>
-                  <w:lang w:val="es-AR"/>
-                </w:rPr>
-              </w:pPr>
-              <w:r>
-                <w:rPr>
-                  <w:lang w:val="es-AR"/>
-                </w:rPr>
-                <w:t>08</w:t>
-              </w:r>
-              <w:r>
-                <w:rPr>
-                  <w:lang w:val="es-AR"/>
-                </w:rPr>
-                <w:t>/11/2016</w:t>
-              </w:r>
-            </w:p>
-          </w:sdtContent>
-        </w:sdt>
-        <w:sdt>
-          <w:sdtPr>
-            <w:rPr>
+              <w:sz w:val="36"/>
+              <w:szCs w:val="36"/>
               <w:lang w:val="es-AR"/>
             </w:rPr>
             <w:alias w:val="Company"/>
@@ -485,11 +455,15 @@
               <w:pPr>
                 <w:pStyle w:val="NoSpacing"/>
                 <w:rPr>
+                  <w:sz w:val="36"/>
+                  <w:szCs w:val="36"/>
                   <w:lang w:val="es-AR"/>
                 </w:rPr>
               </w:pPr>
               <w:r>
                 <w:rPr>
+                  <w:sz w:val="36"/>
+                  <w:szCs w:val="36"/>
                   <w:lang w:val="es-AR"/>
                 </w:rPr>
                 <w:t>Obra Social Oscor</w:t>
@@ -497,37 +471,157 @@
             </w:p>
           </w:sdtContent>
         </w:sdt>
+        <w:sdt>
+          <w:sdtPr>
+            <w:rPr>
+              <w:sz w:val="28"/>
+              <w:szCs w:val="28"/>
+              <w:lang w:val="es-AR"/>
+            </w:rPr>
+            <w:alias w:val="Date"/>
+            <w:id w:val="14700083"/>
+            <w:placeholder>
+              <w:docPart w:val="5B5FCF3393B742F7AFBB113A527A9186"/>
+            </w:placeholder>
+            <w:dataBinding w:prefixMappings="xmlns:ns0='http://schemas.microsoft.com/office/2006/coverPageProps'" w:xpath="/ns0:CoverPageProperties[1]/ns0:PublishDate[1]" w:storeItemID="{55AF091B-3C7A-41E3-B477-F2FDAA23CFDA}"/>
+            <w:date w:fullDate="2016-11-15T00:00:00Z">
+              <w:dateFormat w:val="M/d/yyyy"/>
+              <w:lid w:val="en-US"/>
+              <w:storeMappedDataAs w:val="dateTime"/>
+              <w:calendar w:val="gregorian"/>
+            </w:date>
+          </w:sdtPr>
+          <w:sdtContent>
+            <w:p>
+              <w:pPr>
+                <w:pStyle w:val="NoSpacing"/>
+                <w:rPr>
+                  <w:sz w:val="28"/>
+                  <w:szCs w:val="28"/>
+                  <w:lang w:val="es-AR"/>
+                </w:rPr>
+              </w:pPr>
+              <w:r>
+                <w:rPr>
+                  <w:sz w:val="28"/>
+                  <w:szCs w:val="28"/>
+                </w:rPr>
+                <w:t>15/11/2016</w:t>
+              </w:r>
+            </w:p>
+          </w:sdtContent>
+        </w:sdt>
         <w:p>
           <w:pPr>
             <w:pStyle w:val="NoSpacing"/>
+            <w:rPr>
+              <w:lang w:val="es-AR"/>
+            </w:rPr>
           </w:pPr>
         </w:p>
+        <w:p/>
         <w:p>
           <w:pPr>
             <w:rPr>
-              <w:lang w:val="en-US"/>
+              <w:b/>
+              <w:sz w:val="24"/>
+              <w:szCs w:val="24"/>
             </w:rPr>
           </w:pPr>
         </w:p>
         <w:p>
           <w:pPr>
             <w:rPr>
-              <w:lang w:val="en-US"/>
+              <w:b/>
+              <w:sz w:val="24"/>
+              <w:szCs w:val="24"/>
             </w:rPr>
           </w:pPr>
-          <w:proofErr w:type="spellStart"/>
+        </w:p>
+        <w:p>
+          <w:pPr>
+            <w:rPr>
+              <w:b/>
+              <w:sz w:val="24"/>
+              <w:szCs w:val="24"/>
+            </w:rPr>
+          </w:pPr>
+        </w:p>
+        <w:p>
+          <w:pPr>
+            <w:rPr>
+              <w:b/>
+              <w:sz w:val="28"/>
+              <w:szCs w:val="28"/>
+            </w:rPr>
+          </w:pPr>
           <w:r>
             <w:rPr>
-              <w:lang w:val="en-US"/>
+              <w:b/>
+              <w:sz w:val="28"/>
+              <w:szCs w:val="28"/>
             </w:rPr>
-            <w:t>Integrantes</w:t>
+            <w:t>Integrantes:</w:t>
           </w:r>
-          <w:proofErr w:type="spellEnd"/>
+        </w:p>
+        <w:p>
+          <w:pPr>
+            <w:pStyle w:val="ListParagraph"/>
+            <w:numPr>
+              <w:ilvl w:val="0"/>
+              <w:numId w:val="1"/>
+            </w:numPr>
+            <w:rPr>
+              <w:sz w:val="28"/>
+              <w:szCs w:val="28"/>
+            </w:rPr>
+          </w:pPr>
           <w:r>
             <w:rPr>
-              <w:lang w:val="en-US"/>
+              <w:sz w:val="28"/>
+              <w:szCs w:val="28"/>
             </w:rPr>
-            <w:t>:</w:t>
+            <w:t>Navarro Mugas Martín (51129)</w:t>
+          </w:r>
+        </w:p>
+        <w:p>
+          <w:pPr>
+            <w:pStyle w:val="ListParagraph"/>
+            <w:numPr>
+              <w:ilvl w:val="0"/>
+              <w:numId w:val="1"/>
+            </w:numPr>
+            <w:rPr>
+              <w:sz w:val="28"/>
+              <w:szCs w:val="28"/>
+            </w:rPr>
+          </w:pPr>
+          <w:r>
+            <w:rPr>
+              <w:sz w:val="28"/>
+              <w:szCs w:val="28"/>
+            </w:rPr>
+            <w:t>Ocampo Vania  (53872)</w:t>
+          </w:r>
+        </w:p>
+        <w:p>
+          <w:pPr>
+            <w:pStyle w:val="ListParagraph"/>
+            <w:numPr>
+              <w:ilvl w:val="0"/>
+              <w:numId w:val="1"/>
+            </w:numPr>
+            <w:rPr>
+              <w:sz w:val="28"/>
+              <w:szCs w:val="28"/>
+            </w:rPr>
+          </w:pPr>
+          <w:r>
+            <w:rPr>
+              <w:sz w:val="28"/>
+              <w:szCs w:val="28"/>
+            </w:rPr>
+            <w:t>Quispe Juan M (53907)</w:t>
           </w:r>
         </w:p>
         <w:p>
@@ -539,51 +633,10 @@
             </w:numPr>
           </w:pPr>
           <w:r>
-            <w:t>Navarro Mugas Martín</w:t>
-          </w:r>
-          <w:r>
-            <w:t xml:space="preserve"> (51129)</w:t>
-          </w:r>
-        </w:p>
-        <w:p>
-          <w:pPr>
-            <w:pStyle w:val="ListParagraph"/>
-            <w:numPr>
-              <w:ilvl w:val="0"/>
-              <w:numId w:val="1"/>
-            </w:numPr>
-          </w:pPr>
-          <w:r>
-            <w:t>Ocampo Vania</w:t>
-          </w:r>
-          <w:r>
-            <w:t xml:space="preserve">  (53872)</w:t>
-          </w:r>
-        </w:p>
-        <w:p>
-          <w:pPr>
-            <w:pStyle w:val="ListParagraph"/>
-            <w:numPr>
-              <w:ilvl w:val="0"/>
-              <w:numId w:val="1"/>
-            </w:numPr>
-          </w:pPr>
-          <w:r>
-            <w:t>Quispe Juan M</w:t>
-          </w:r>
-          <w:r>
-            <w:t xml:space="preserve"> (53907)</w:t>
-          </w:r>
-        </w:p>
-        <w:p>
-          <w:pPr>
-            <w:pStyle w:val="ListParagraph"/>
-            <w:numPr>
-              <w:ilvl w:val="0"/>
-              <w:numId w:val="1"/>
-            </w:numPr>
-          </w:pPr>
-          <w:r>
+            <w:rPr>
+              <w:sz w:val="28"/>
+              <w:szCs w:val="28"/>
+            </w:rPr>
             <w:t>Toranzo Esteban (51464)</w:t>
           </w:r>
           <w:r>
@@ -599,8 +652,6 @@
           <w:szCs w:val="24"/>
         </w:rPr>
       </w:pPr>
-      <w:bookmarkStart w:id="0" w:name="_GoBack"/>
-      <w:bookmarkEnd w:id="0"/>
       <w:r>
         <w:rPr>
           <w:sz w:val="24"/>
@@ -621,42 +672,7 @@
           <w:sz w:val="24"/>
           <w:szCs w:val="24"/>
         </w:rPr>
-        <w:t xml:space="preserve">administración de </w:t>
-      </w:r>
-      <w:r>
-        <w:rPr>
-          <w:sz w:val="24"/>
-          <w:szCs w:val="24"/>
-        </w:rPr>
-        <w:t>Afiliados</w:t>
-      </w:r>
-      <w:r>
-        <w:rPr>
-          <w:sz w:val="24"/>
-          <w:szCs w:val="24"/>
-        </w:rPr>
-        <w:t>, a</w:t>
-      </w:r>
-      <w:r>
-        <w:rPr>
-          <w:sz w:val="24"/>
-          <w:szCs w:val="24"/>
-        </w:rPr>
-        <w:t>dministración de Atenciones médicas</w:t>
-      </w:r>
-      <w:r>
-        <w:rPr>
-          <w:sz w:val="24"/>
-          <w:szCs w:val="24"/>
-        </w:rPr>
-        <w:t xml:space="preserve"> y g</w:t>
-      </w:r>
-      <w:r>
-        <w:rPr>
-          <w:sz w:val="24"/>
-          <w:szCs w:val="24"/>
-        </w:rPr>
-        <w:t>eneración de reportes resultantes de la gestión de afiliados</w:t>
+        <w:t>administración de Afiliados, administración de Atenciones médicas y generación de reportes resultantes de la gestión de afiliados</w:t>
       </w:r>
       <w:r>
         <w:rPr>
@@ -1064,6 +1080,7 @@
     </w:p>
     <w:p>
       <w:pPr>
+        <w:jc w:val="both"/>
         <w:rPr>
           <w:sz w:val="24"/>
           <w:szCs w:val="24"/>
@@ -1101,6 +1118,262 @@
     </w:p>
     <w:p>
       <w:pPr>
+        <w:jc w:val="both"/>
+        <w:rPr>
+          <w:sz w:val="24"/>
+          <w:szCs w:val="24"/>
+        </w:rPr>
+      </w:pPr>
+      <w:r>
+        <w:rPr>
+          <w:sz w:val="24"/>
+          <w:szCs w:val="24"/>
+        </w:rPr>
+        <w:t>En cuanto a la repartición de role</w:t>
+      </w:r>
+      <w:r>
+        <w:rPr>
+          <w:sz w:val="24"/>
+          <w:szCs w:val="24"/>
+        </w:rPr>
+        <w:t xml:space="preserve">s, todos los integrantes </w:t>
+      </w:r>
+      <w:r>
+        <w:rPr>
+          <w:sz w:val="24"/>
+          <w:szCs w:val="24"/>
+        </w:rPr>
+        <w:t>estuvieron involucrados en diversas</w:t>
+      </w:r>
+      <w:r>
+        <w:rPr>
+          <w:sz w:val="24"/>
+          <w:szCs w:val="24"/>
+        </w:rPr>
+        <w:t xml:space="preserve"> tareas</w:t>
+      </w:r>
+      <w:r>
+        <w:rPr>
+          <w:sz w:val="24"/>
+          <w:szCs w:val="24"/>
+        </w:rPr>
+        <w:t>, desde el diseño de los formularios, pas</w:t>
+      </w:r>
+      <w:r>
+        <w:rPr>
+          <w:sz w:val="24"/>
+          <w:szCs w:val="24"/>
+        </w:rPr>
+        <w:t>ando</w:t>
+      </w:r>
+      <w:r>
+        <w:rPr>
+          <w:sz w:val="24"/>
+          <w:szCs w:val="24"/>
+        </w:rPr>
+        <w:t xml:space="preserve"> por el desarrollo, el testing y finalmente la documentación de lo realizado.  </w:t>
+      </w:r>
+    </w:p>
+    <w:p>
+      <w:pPr>
+        <w:jc w:val="both"/>
+        <w:rPr>
+          <w:sz w:val="24"/>
+          <w:szCs w:val="24"/>
+        </w:rPr>
+      </w:pPr>
+      <w:r>
+        <w:rPr>
+          <w:sz w:val="24"/>
+          <w:szCs w:val="24"/>
+        </w:rPr>
+        <w:t xml:space="preserve">Con respecto a la parte estética se decidió poner una grilla a la izquierda </w:t>
+      </w:r>
+      <w:r>
+        <w:rPr>
+          <w:sz w:val="24"/>
+          <w:szCs w:val="24"/>
+        </w:rPr>
+        <w:t xml:space="preserve">de los formularios </w:t>
+      </w:r>
+      <w:r>
+        <w:rPr>
+          <w:sz w:val="24"/>
+          <w:szCs w:val="24"/>
+        </w:rPr>
+        <w:t>para mostrar los datos,  para aprovechar el espacio</w:t>
+      </w:r>
+      <w:r>
+        <w:rPr>
+          <w:sz w:val="24"/>
+          <w:szCs w:val="24"/>
+        </w:rPr>
+        <w:t xml:space="preserve"> y no terminar con un formulario tan extenso verticalmente; Se decidió no usar muchos mensajes a la hora de salir de cada ABM para aportar más simplicidad</w:t>
+      </w:r>
+      <w:r>
+        <w:rPr>
+          <w:sz w:val="24"/>
+          <w:szCs w:val="24"/>
+        </w:rPr>
+        <w:t xml:space="preserve"> al usuario a la</w:t>
+      </w:r>
+      <w:r>
+        <w:rPr>
+          <w:sz w:val="24"/>
+          <w:szCs w:val="24"/>
+        </w:rPr>
+        <w:t xml:space="preserve"> hora de ejecutar el programa.</w:t>
+      </w:r>
+      <w:r>
+        <w:rPr>
+          <w:sz w:val="24"/>
+          <w:szCs w:val="24"/>
+        </w:rPr>
+        <w:t xml:space="preserve"> También se estableció un orden de tabulación en los controles para guiar al usuario </w:t>
+      </w:r>
+      <w:r>
+        <w:rPr>
+          <w:sz w:val="24"/>
+          <w:szCs w:val="24"/>
+        </w:rPr>
+        <w:t>durante</w:t>
+      </w:r>
+      <w:r>
+        <w:rPr>
+          <w:sz w:val="24"/>
+          <w:szCs w:val="24"/>
+        </w:rPr>
+        <w:t xml:space="preserve"> la carga de datos</w:t>
+      </w:r>
+      <w:r>
+        <w:rPr>
+          <w:sz w:val="24"/>
+          <w:szCs w:val="24"/>
+        </w:rPr>
+        <w:t xml:space="preserve"> </w:t>
+      </w:r>
+    </w:p>
+    <w:p>
+      <w:pPr>
+        <w:jc w:val="both"/>
+        <w:rPr>
+          <w:sz w:val="24"/>
+          <w:szCs w:val="24"/>
+        </w:rPr>
+      </w:pPr>
+      <w:r>
+        <w:rPr>
+          <w:sz w:val="24"/>
+          <w:szCs w:val="24"/>
+        </w:rPr>
+        <w:t xml:space="preserve">Con respecto al Testing, </w:t>
+      </w:r>
+      <w:r>
+        <w:rPr>
+          <w:sz w:val="24"/>
+          <w:szCs w:val="24"/>
+        </w:rPr>
+        <w:t xml:space="preserve">confeccionamos una lista de errores, con los errores que </w:t>
+      </w:r>
+      <w:r>
+        <w:rPr>
+          <w:sz w:val="24"/>
+          <w:szCs w:val="24"/>
+        </w:rPr>
+        <w:t>encontrábamos</w:t>
+      </w:r>
+      <w:r>
+        <w:rPr>
+          <w:sz w:val="24"/>
+          <w:szCs w:val="24"/>
+        </w:rPr>
+        <w:t xml:space="preserve"> y las observaciones que </w:t>
+      </w:r>
+      <w:r>
+        <w:rPr>
+          <w:sz w:val="24"/>
+          <w:szCs w:val="24"/>
+        </w:rPr>
+        <w:t xml:space="preserve">nos </w:t>
+      </w:r>
+      <w:r>
+        <w:rPr>
+          <w:sz w:val="24"/>
+          <w:szCs w:val="24"/>
+        </w:rPr>
+        <w:t xml:space="preserve">realizaban </w:t>
+      </w:r>
+      <w:r>
+        <w:rPr>
+          <w:sz w:val="24"/>
+          <w:szCs w:val="24"/>
+        </w:rPr>
+        <w:t xml:space="preserve">en </w:t>
+      </w:r>
+      <w:r>
+        <w:rPr>
+          <w:sz w:val="24"/>
+          <w:szCs w:val="24"/>
+        </w:rPr>
+        <w:t xml:space="preserve">clases </w:t>
+      </w:r>
+    </w:p>
+    <w:p>
+      <w:pPr>
+        <w:jc w:val="both"/>
+        <w:rPr>
+          <w:sz w:val="24"/>
+          <w:szCs w:val="24"/>
+        </w:rPr>
+      </w:pPr>
+      <w:r>
+        <w:rPr>
+          <w:sz w:val="24"/>
+          <w:szCs w:val="24"/>
+        </w:rPr>
+        <w:t>Se usaron máscaras en las fechas, y validaciones de números, letras</w:t>
+      </w:r>
+      <w:r>
+        <w:rPr>
+          <w:sz w:val="24"/>
+          <w:szCs w:val="24"/>
+        </w:rPr>
+        <w:t>, campos obligatorios</w:t>
+      </w:r>
+      <w:r>
+        <w:rPr>
+          <w:sz w:val="24"/>
+          <w:szCs w:val="24"/>
+        </w:rPr>
+        <w:t xml:space="preserve"> y validaciones </w:t>
+      </w:r>
+      <w:r>
+        <w:rPr>
+          <w:sz w:val="24"/>
+          <w:szCs w:val="24"/>
+        </w:rPr>
+        <w:t>del</w:t>
+      </w:r>
+      <w:r>
+        <w:rPr>
+          <w:sz w:val="24"/>
+          <w:szCs w:val="24"/>
+        </w:rPr>
+        <w:t xml:space="preserve"> formato del mail</w:t>
+      </w:r>
+      <w:r>
+        <w:rPr>
+          <w:sz w:val="24"/>
+          <w:szCs w:val="24"/>
+        </w:rPr>
+        <w:t>.</w:t>
+      </w:r>
+      <w:bookmarkStart w:id="0" w:name="_GoBack"/>
+      <w:bookmarkEnd w:id="0"/>
+    </w:p>
+    <w:p>
+      <w:pPr>
+        <w:jc w:val="both"/>
         <w:rPr>
           <w:sz w:val="24"/>
           <w:szCs w:val="24"/>
@@ -2011,32 +2284,6 @@
     </w:docPart>
     <w:docPart>
       <w:docPartPr>
-        <w:name w:val="C2F91A517CA34D1987F9F106C0ACC1C7"/>
-        <w:category>
-          <w:name w:val="General"/>
-          <w:gallery w:val="placeholder"/>
-        </w:category>
-        <w:types>
-          <w:type w:val="bbPlcHdr"/>
-        </w:types>
-        <w:behaviors>
-          <w:behavior w:val="content"/>
-        </w:behaviors>
-        <w:guid w:val="{AA78D11B-E156-42CE-908B-C73FF5776665}"/>
-      </w:docPartPr>
-      <w:docPartBody>
-        <w:p>
-          <w:pPr>
-            <w:pStyle w:val="C2F91A517CA34D1987F9F106C0ACC1C7"/>
-          </w:pPr>
-          <w:r>
-            <w:t>[Pick the date]</w:t>
-          </w:r>
-        </w:p>
-      </w:docPartBody>
-    </w:docPart>
-    <w:docPart>
-      <w:docPartPr>
         <w:name w:val="7E64718743844C6D853879AC6D7396E7"/>
         <w:category>
           <w:name w:val="General"/>
@@ -2057,6 +2304,32 @@
           </w:pPr>
           <w:r>
             <w:t>[Type the company name]</w:t>
+          </w:r>
+        </w:p>
+      </w:docPartBody>
+    </w:docPart>
+    <w:docPart>
+      <w:docPartPr>
+        <w:name w:val="5B5FCF3393B742F7AFBB113A527A9186"/>
+        <w:category>
+          <w:name w:val="General"/>
+          <w:gallery w:val="placeholder"/>
+        </w:category>
+        <w:types>
+          <w:type w:val="bbPlcHdr"/>
+        </w:types>
+        <w:behaviors>
+          <w:behavior w:val="content"/>
+        </w:behaviors>
+        <w:guid w:val="{91165C1B-95E6-4AF4-8CB0-CB5CDE2D022A}"/>
+      </w:docPartPr>
+      <w:docPartBody>
+        <w:p>
+          <w:pPr>
+            <w:pStyle w:val="5B5FCF3393B742F7AFBB113A527A9186"/>
+          </w:pPr>
+          <w:r>
+            <w:t>[Pick the date]</w:t>
           </w:r>
         </w:p>
       </w:docPartBody>
@@ -2135,6 +2408,7 @@
   <w:rsids>
     <w:rsidRoot w:val="007102DA"/>
     <w:rsid w:val="007102DA"/>
+    <w:rsid w:val="00BE00AB"/>
     <w:rsid w:val="00C73927"/>
   </w:rsids>
   <m:mathPr>
@@ -2368,6 +2642,10 @@
     <w:name w:val="D3DB9683D0574B54A70A0D861B1FBEF9"/>
     <w:rsid w:val="007102DA"/>
   </w:style>
+  <w:style w:type="paragraph" w:customStyle="1" w:styleId="5B5FCF3393B742F7AFBB113A527A9186">
+    <w:name w:val="5B5FCF3393B742F7AFBB113A527A9186"/>
+    <w:rsid w:val="00BE00AB"/>
+  </w:style>
 </w:styles>
 </file>
 
@@ -2581,6 +2859,10 @@
   <w:style w:type="paragraph" w:customStyle="1" w:styleId="D3DB9683D0574B54A70A0D861B1FBEF9">
     <w:name w:val="D3DB9683D0574B54A70A0D861B1FBEF9"/>
     <w:rsid w:val="007102DA"/>
+  </w:style>
+  <w:style w:type="paragraph" w:customStyle="1" w:styleId="5B5FCF3393B742F7AFBB113A527A9186">
+    <w:name w:val="5B5FCF3393B742F7AFBB113A527A9186"/>
+    <w:rsid w:val="00BE00AB"/>
   </w:style>
 </w:styles>
 </file>
@@ -2879,7 +3161,7 @@
 
 <file path=customXml/item1.xml><?xml version="1.0" encoding="utf-8"?>
 <CoverPageProperties xmlns="http://schemas.microsoft.com/office/2006/coverPageProps">
-  <PublishDate>2016-11-08T00:00:00</PublishDate>
+  <PublishDate>2016-11-15T00:00:00</PublishDate>
   <Abstract/>
   <CompanyAddress/>
   <CompanyPhone/>
@@ -2901,7 +3183,7 @@
 </file>
 
 <file path=customXml/itemProps2.xml><?xml version="1.0" encoding="utf-8"?>
-<ds:datastoreItem xmlns:ds="http://schemas.openxmlformats.org/officeDocument/2006/customXml" ds:itemID="{3D5EB18F-65C1-483A-B4F0-880DE268C79B}">
+<ds:datastoreItem xmlns:ds="http://schemas.openxmlformats.org/officeDocument/2006/customXml" ds:itemID="{EF066FB5-8114-4DD7-ABDA-16BC1D43E4D6}">
   <ds:schemaRefs>
     <ds:schemaRef ds:uri="http://schemas.openxmlformats.org/officeDocument/2006/bibliography"/>
   </ds:schemaRefs>

</xml_diff>